<commit_message>
API response code addition
</commit_message>
<xml_diff>
--- a/REST API Documentation.docx
+++ b/REST API Documentation.docx
@@ -1620,8 +1620,6 @@
           <w:szCs w:val="28"/>
         </w:rPr>
       </w:pPr>
-      <w:bookmarkStart w:id="0" w:name="_GoBack"/>
-      <w:bookmarkEnd w:id="0"/>
       <w:proofErr w:type="spellStart"/>
       <w:r>
         <w:rPr>
@@ -3059,13 +3057,7 @@
               <w:rPr>
                 <w:rFonts w:ascii="Times New Roman" w:eastAsia="Times New Roman" w:hAnsi="Times New Roman" w:cs="Times New Roman"/>
               </w:rPr>
-              <w:t>2</w:t>
-            </w:r>
-            <w:r>
-              <w:rPr>
-                <w:rFonts w:ascii="Times New Roman" w:eastAsia="Times New Roman" w:hAnsi="Times New Roman" w:cs="Times New Roman"/>
-              </w:rPr>
-              <w:t>00</w:t>
+              <w:t>200</w:t>
             </w:r>
           </w:p>
         </w:tc>
@@ -3280,7 +3272,7 @@
               <w:rPr>
                 <w:rFonts w:ascii="Times New Roman" w:eastAsia="Times New Roman" w:hAnsi="Times New Roman" w:cs="Times New Roman"/>
               </w:rPr>
-              <w:t>315</w:t>
+              <w:t>303</w:t>
             </w:r>
           </w:p>
         </w:tc>
@@ -3314,7 +3306,13 @@
               <w:rPr>
                 <w:rFonts w:ascii="Times New Roman" w:eastAsia="Times New Roman" w:hAnsi="Times New Roman" w:cs="Times New Roman"/>
               </w:rPr>
-              <w:t>No GET requests are allowed</w:t>
+              <w:t>Invalid Email</w:t>
+            </w:r>
+            <w:r>
+              <w:rPr>
+                <w:rFonts w:ascii="Times New Roman" w:eastAsia="Times New Roman" w:hAnsi="Times New Roman" w:cs="Times New Roman"/>
+              </w:rPr>
+              <w:t xml:space="preserve"> ID</w:t>
             </w:r>
           </w:p>
         </w:tc>
@@ -3350,7 +3348,7 @@
               <w:rPr>
                 <w:rFonts w:ascii="Times New Roman" w:eastAsia="Times New Roman" w:hAnsi="Times New Roman" w:cs="Times New Roman"/>
               </w:rPr>
-              <w:t>401</w:t>
+              <w:t>315</w:t>
             </w:r>
           </w:p>
         </w:tc>
@@ -3384,6 +3382,76 @@
               <w:rPr>
                 <w:rFonts w:ascii="Times New Roman" w:eastAsia="Times New Roman" w:hAnsi="Times New Roman" w:cs="Times New Roman"/>
               </w:rPr>
+              <w:t>No GET requests are allowed</w:t>
+            </w:r>
+          </w:p>
+        </w:tc>
+      </w:tr>
+      <w:tr>
+        <w:tc>
+          <w:tcPr>
+            <w:tcW w:w="0" w:type="auto"/>
+            <w:tcBorders>
+              <w:top w:val="outset" w:sz="6" w:space="0" w:color="auto"/>
+              <w:left w:val="single" w:sz="2" w:space="0" w:color="E1E4E5"/>
+              <w:bottom w:val="outset" w:sz="6" w:space="0" w:color="auto"/>
+              <w:right w:val="outset" w:sz="6" w:space="0" w:color="auto"/>
+            </w:tcBorders>
+            <w:shd w:val="clear" w:color="auto" w:fill="F2F2F2" w:themeFill="background1" w:themeFillShade="F2"/>
+            <w:noWrap/>
+            <w:tcMar>
+              <w:top w:w="120" w:type="dxa"/>
+              <w:left w:w="240" w:type="dxa"/>
+              <w:bottom w:w="120" w:type="dxa"/>
+              <w:right w:w="240" w:type="dxa"/>
+            </w:tcMar>
+            <w:vAlign w:val="center"/>
+          </w:tcPr>
+          <w:p>
+            <w:pPr>
+              <w:spacing w:after="0" w:line="240" w:lineRule="auto"/>
+              <w:rPr>
+                <w:rFonts w:ascii="Times New Roman" w:eastAsia="Times New Roman" w:hAnsi="Times New Roman" w:cs="Times New Roman"/>
+              </w:rPr>
+            </w:pPr>
+            <w:r>
+              <w:rPr>
+                <w:rFonts w:ascii="Times New Roman" w:eastAsia="Times New Roman" w:hAnsi="Times New Roman" w:cs="Times New Roman"/>
+              </w:rPr>
+              <w:t>401</w:t>
+            </w:r>
+          </w:p>
+        </w:tc>
+        <w:tc>
+          <w:tcPr>
+            <w:tcW w:w="0" w:type="auto"/>
+            <w:tcBorders>
+              <w:top w:val="outset" w:sz="6" w:space="0" w:color="auto"/>
+              <w:left w:val="single" w:sz="6" w:space="0" w:color="E1E4E5"/>
+              <w:bottom w:val="outset" w:sz="6" w:space="0" w:color="auto"/>
+              <w:right w:val="outset" w:sz="6" w:space="0" w:color="auto"/>
+            </w:tcBorders>
+            <w:shd w:val="clear" w:color="auto" w:fill="F2F2F2" w:themeFill="background1" w:themeFillShade="F2"/>
+            <w:noWrap/>
+            <w:tcMar>
+              <w:top w:w="120" w:type="dxa"/>
+              <w:left w:w="240" w:type="dxa"/>
+              <w:bottom w:w="120" w:type="dxa"/>
+              <w:right w:w="240" w:type="dxa"/>
+            </w:tcMar>
+            <w:vAlign w:val="center"/>
+          </w:tcPr>
+          <w:p>
+            <w:pPr>
+              <w:spacing w:after="0" w:line="240" w:lineRule="auto"/>
+              <w:rPr>
+                <w:rFonts w:ascii="Times New Roman" w:eastAsia="Times New Roman" w:hAnsi="Times New Roman" w:cs="Times New Roman"/>
+              </w:rPr>
+            </w:pPr>
+            <w:r>
+              <w:rPr>
+                <w:rFonts w:ascii="Times New Roman" w:eastAsia="Times New Roman" w:hAnsi="Times New Roman" w:cs="Times New Roman"/>
+              </w:rPr>
               <w:t>Incorrect API Key</w:t>
             </w:r>
           </w:p>
@@ -3415,6 +3483,8 @@
         </w:rPr>
         <w:tab/>
       </w:r>
+      <w:bookmarkStart w:id="0" w:name="_GoBack"/>
+      <w:bookmarkEnd w:id="0"/>
     </w:p>
     <w:p>
       <w:pPr>

</xml_diff>